<commit_message>
add lsq support for 3B-cheby potentials
</commit_message>
<xml_diff>
--- a/doc/Force_Match_User_Guide_063016.docx
+++ b/doc/Force_Match_User_Guide_063016.docx
@@ -94,29 +94,6 @@
       </w:pPr>
       <w:r>
         <w:t>Units have not been annotated in all necessary locations within code/input files.</w:t>
-      </w:r>
-    </w:p>
-    <w:p>
-      <w:pPr>
-        <w:pStyle w:val="ListParagraph"/>
-        <w:numPr>
-          <w:ilvl w:val="0"/>
-          <w:numId w:val="1"/>
-        </w:numPr>
-      </w:pPr>
-      <w:r>
-        <w:t xml:space="preserve">Update the 3-body </w:t>
-      </w:r>
-      <w:proofErr w:type="spellStart"/>
-      <w:r>
-        <w:t>Chebyshev</w:t>
-      </w:r>
-      <w:proofErr w:type="spellEnd"/>
-      <w:r>
-        <w:t xml:space="preserve"> functionality. Currently this part is not working</w:t>
-      </w:r>
-      <w:r>
-        <w:t>.</w:t>
       </w:r>
     </w:p>
     <w:p>
@@ -373,8 +350,6 @@
           <w:szCs w:val="28"/>
         </w:rPr>
       </w:pPr>
-      <w:bookmarkStart w:id="0" w:name="_GoBack"/>
-      <w:bookmarkEnd w:id="0"/>
       <w:r>
         <w:rPr>
           <w:b/>
@@ -1335,6 +1310,245 @@
               </w:rPr>
               <w:t>The form of the inter-molecular potential to be used for fitting.</w:t>
             </w:r>
+            <w:r>
+              <w:rPr>
+                <w:rFonts w:ascii="Courier" w:hAnsi="Courier"/>
+                <w:sz w:val="20"/>
+                <w:szCs w:val="20"/>
+              </w:rPr>
+              <w:t xml:space="preserve"> </w:t>
+            </w:r>
+          </w:p>
+          <w:p>
+            <w:pPr>
+              <w:cnfStyle w:val="000000010000" w:firstRow="0" w:lastRow="0" w:firstColumn="0" w:lastColumn="0" w:oddVBand="0" w:evenVBand="0" w:oddHBand="0" w:evenHBand="1" w:firstRowFirstColumn="0" w:firstRowLastColumn="0" w:lastRowFirstColumn="0" w:lastRowLastColumn="0"/>
+              <w:rPr>
+                <w:rFonts w:ascii="Courier" w:hAnsi="Courier"/>
+                <w:sz w:val="20"/>
+                <w:szCs w:val="20"/>
+              </w:rPr>
+            </w:pPr>
+          </w:p>
+          <w:p>
+            <w:pPr>
+              <w:cnfStyle w:val="000000010000" w:firstRow="0" w:lastRow="0" w:firstColumn="0" w:lastColumn="0" w:oddVBand="0" w:evenVBand="0" w:oddHBand="0" w:evenHBand="1" w:firstRowFirstColumn="0" w:firstRowLastColumn="0" w:lastRowFirstColumn="0" w:lastRowLastColumn="0"/>
+              <w:rPr>
+                <w:rFonts w:ascii="Courier" w:hAnsi="Courier" w:cs="Andale Mono"/>
+                <w:color w:val="3366FF"/>
+                <w:sz w:val="20"/>
+                <w:szCs w:val="20"/>
+              </w:rPr>
+            </w:pPr>
+            <w:r>
+              <w:rPr>
+                <w:rFonts w:ascii="Courier" w:hAnsi="Courier"/>
+                <w:color w:val="3366FF"/>
+                <w:sz w:val="20"/>
+                <w:szCs w:val="20"/>
+              </w:rPr>
+              <w:t xml:space="preserve">If the </w:t>
+            </w:r>
+            <w:r>
+              <w:rPr>
+                <w:rFonts w:ascii="Courier" w:hAnsi="Courier" w:cs="Andale Mono"/>
+                <w:color w:val="3366FF"/>
+                <w:sz w:val="20"/>
+                <w:szCs w:val="20"/>
+              </w:rPr>
+              <w:t>#</w:t>
+            </w:r>
+            <w:r>
+              <w:rPr>
+                <w:rFonts w:ascii="Courier" w:hAnsi="Courier" w:cs="Andale Mono"/>
+                <w:color w:val="3366FF"/>
+                <w:sz w:val="20"/>
+                <w:szCs w:val="20"/>
+              </w:rPr>
+              <w:t xml:space="preserve"> PAIRTYP # is</w:t>
+            </w:r>
+            <w:r>
+              <w:rPr>
+                <w:rFonts w:ascii="Courier" w:hAnsi="Courier" w:cs="Andale Mono"/>
+                <w:color w:val="3366FF"/>
+                <w:sz w:val="20"/>
+                <w:szCs w:val="20"/>
+              </w:rPr>
+              <w:t xml:space="preserve"> </w:t>
+            </w:r>
+            <w:r>
+              <w:rPr>
+                <w:rFonts w:ascii="Courier" w:hAnsi="Courier" w:cs="Andale Mono"/>
+                <w:b/>
+                <w:color w:val="3366FF"/>
+                <w:sz w:val="20"/>
+                <w:szCs w:val="20"/>
+              </w:rPr>
+              <w:t>DFTBPOLY</w:t>
+            </w:r>
+            <w:r>
+              <w:rPr>
+                <w:rFonts w:ascii="Courier" w:hAnsi="Courier" w:cs="Andale Mono"/>
+                <w:color w:val="3366FF"/>
+                <w:sz w:val="20"/>
+                <w:szCs w:val="20"/>
+              </w:rPr>
+              <w:t xml:space="preserve">, an integer must also be given to indicate the polynomial order. A value of n corresponds to monomials that range from order 1 to n+1. </w:t>
+            </w:r>
+          </w:p>
+          <w:p>
+            <w:pPr>
+              <w:cnfStyle w:val="000000010000" w:firstRow="0" w:lastRow="0" w:firstColumn="0" w:lastColumn="0" w:oddVBand="0" w:evenVBand="0" w:oddHBand="0" w:evenHBand="1" w:firstRowFirstColumn="0" w:firstRowLastColumn="0" w:lastRowFirstColumn="0" w:lastRowLastColumn="0"/>
+              <w:rPr>
+                <w:rFonts w:ascii="Courier" w:hAnsi="Courier" w:cs="Andale Mono"/>
+                <w:color w:val="3366FF"/>
+                <w:sz w:val="20"/>
+                <w:szCs w:val="20"/>
+              </w:rPr>
+            </w:pPr>
+          </w:p>
+          <w:p>
+            <w:pPr>
+              <w:cnfStyle w:val="000000010000" w:firstRow="0" w:lastRow="0" w:firstColumn="0" w:lastColumn="0" w:oddVBand="0" w:evenVBand="0" w:oddHBand="0" w:evenHBand="1" w:firstRowFirstColumn="0" w:firstRowLastColumn="0" w:lastRowFirstColumn="0" w:lastRowLastColumn="0"/>
+              <w:rPr>
+                <w:rFonts w:ascii="Courier" w:hAnsi="Courier" w:cs="Andale Mono"/>
+                <w:color w:val="3366FF"/>
+                <w:sz w:val="20"/>
+                <w:szCs w:val="20"/>
+              </w:rPr>
+            </w:pPr>
+            <w:r>
+              <w:rPr>
+                <w:rFonts w:ascii="Courier" w:hAnsi="Courier" w:cs="Andale Mono"/>
+                <w:color w:val="3366FF"/>
+                <w:sz w:val="20"/>
+                <w:szCs w:val="20"/>
+              </w:rPr>
+              <w:t xml:space="preserve">If the </w:t>
+            </w:r>
+            <w:r>
+              <w:rPr>
+                <w:rFonts w:ascii="Courier" w:hAnsi="Courier" w:cs="Andale Mono"/>
+                <w:color w:val="3366FF"/>
+                <w:sz w:val="20"/>
+                <w:szCs w:val="20"/>
+              </w:rPr>
+              <w:t># PAIRTYP # is</w:t>
+            </w:r>
+            <w:r>
+              <w:rPr>
+                <w:rFonts w:ascii="Courier" w:hAnsi="Courier" w:cs="Andale Mono"/>
+                <w:color w:val="3366FF"/>
+                <w:sz w:val="20"/>
+                <w:szCs w:val="20"/>
+              </w:rPr>
+              <w:t xml:space="preserve"> </w:t>
+            </w:r>
+            <w:r>
+              <w:rPr>
+                <w:rFonts w:ascii="Courier" w:hAnsi="Courier" w:cs="Andale Mono"/>
+                <w:b/>
+                <w:color w:val="3366FF"/>
+                <w:sz w:val="20"/>
+                <w:szCs w:val="20"/>
+              </w:rPr>
+              <w:t>CHEBYSHEV</w:t>
+            </w:r>
+            <w:r>
+              <w:rPr>
+                <w:rFonts w:ascii="Courier" w:hAnsi="Courier" w:cs="Andale Mono"/>
+                <w:color w:val="3366FF"/>
+                <w:sz w:val="20"/>
+                <w:szCs w:val="20"/>
+              </w:rPr>
+              <w:t xml:space="preserve">, two </w:t>
+            </w:r>
+            <w:r>
+              <w:rPr>
+                <w:rFonts w:ascii="Courier" w:hAnsi="Courier" w:cs="Andale Mono"/>
+                <w:color w:val="3366FF"/>
+                <w:sz w:val="20"/>
+                <w:szCs w:val="20"/>
+              </w:rPr>
+              <w:t>integers</w:t>
+            </w:r>
+            <w:r>
+              <w:rPr>
+                <w:rFonts w:ascii="Courier" w:hAnsi="Courier" w:cs="Andale Mono"/>
+                <w:color w:val="3366FF"/>
+                <w:sz w:val="20"/>
+                <w:szCs w:val="20"/>
+              </w:rPr>
+              <w:t xml:space="preserve"> must be provided, where the first provides the order for 2-body interactions, and follows the same convention as for DFTBPOLY types, while the second integer provides the order for 3-body interactions, and a value of n indicates monomials ranging in order from 0 to n.</w:t>
+            </w:r>
+          </w:p>
+          <w:p>
+            <w:pPr>
+              <w:cnfStyle w:val="000000010000" w:firstRow="0" w:lastRow="0" w:firstColumn="0" w:lastColumn="0" w:oddVBand="0" w:evenVBand="0" w:oddHBand="0" w:evenHBand="1" w:firstRowFirstColumn="0" w:firstRowLastColumn="0" w:lastRowFirstColumn="0" w:lastRowLastColumn="0"/>
+              <w:rPr>
+                <w:rFonts w:ascii="Courier" w:hAnsi="Courier" w:cs="Andale Mono"/>
+                <w:color w:val="3366FF"/>
+                <w:sz w:val="20"/>
+                <w:szCs w:val="20"/>
+              </w:rPr>
+            </w:pPr>
+          </w:p>
+          <w:p>
+            <w:pPr>
+              <w:cnfStyle w:val="000000010000" w:firstRow="0" w:lastRow="0" w:firstColumn="0" w:lastColumn="0" w:oddVBand="0" w:evenVBand="0" w:oddHBand="0" w:evenHBand="1" w:firstRowFirstColumn="0" w:firstRowLastColumn="0" w:lastRowFirstColumn="0" w:lastRowLastColumn="0"/>
+              <w:rPr>
+                <w:rFonts w:ascii="Courier" w:hAnsi="Courier"/>
+                <w:sz w:val="20"/>
+                <w:szCs w:val="20"/>
+              </w:rPr>
+            </w:pPr>
+            <w:r>
+              <w:rPr>
+                <w:rFonts w:ascii="Courier" w:hAnsi="Courier" w:cs="Andale Mono"/>
+                <w:color w:val="3366FF"/>
+                <w:sz w:val="20"/>
+                <w:szCs w:val="20"/>
+              </w:rPr>
+              <w:t xml:space="preserve">If the </w:t>
+            </w:r>
+            <w:r>
+              <w:rPr>
+                <w:rFonts w:ascii="Courier" w:hAnsi="Courier" w:cs="Andale Mono"/>
+                <w:color w:val="3366FF"/>
+                <w:sz w:val="20"/>
+                <w:szCs w:val="20"/>
+              </w:rPr>
+              <w:t># PAIRTYP # is</w:t>
+            </w:r>
+            <w:r>
+              <w:rPr>
+                <w:rFonts w:ascii="Courier" w:hAnsi="Courier" w:cs="Andale Mono"/>
+                <w:color w:val="3366FF"/>
+                <w:sz w:val="20"/>
+                <w:szCs w:val="20"/>
+              </w:rPr>
+              <w:t xml:space="preserve"> </w:t>
+            </w:r>
+            <w:r>
+              <w:rPr>
+                <w:rFonts w:ascii="Courier" w:hAnsi="Courier" w:cs="Andale Mono"/>
+                <w:b/>
+                <w:color w:val="3366FF"/>
+                <w:sz w:val="20"/>
+                <w:szCs w:val="20"/>
+              </w:rPr>
+              <w:t>INVRSE_R</w:t>
+            </w:r>
+            <w:r>
+              <w:rPr>
+                <w:rFonts w:ascii="Courier" w:hAnsi="Courier" w:cs="Andale Mono"/>
+                <w:color w:val="3366FF"/>
+                <w:sz w:val="20"/>
+                <w:szCs w:val="20"/>
+              </w:rPr>
+              <w:t xml:space="preserve">, an integer must also be given to indicate the number of terms. </w:t>
+            </w:r>
+            <w:bookmarkStart w:id="0" w:name="_GoBack"/>
+            <w:bookmarkEnd w:id="0"/>
           </w:p>
         </w:tc>
       </w:tr>
@@ -1618,113 +1832,6 @@
                 <w:szCs w:val="20"/>
               </w:rPr>
               <w:t xml:space="preserve"> </w:t>
-            </w:r>
-          </w:p>
-        </w:tc>
-      </w:tr>
-      <w:tr>
-        <w:trPr>
-          <w:cnfStyle w:val="000000100000" w:firstRow="0" w:lastRow="0" w:firstColumn="0" w:lastColumn="0" w:oddVBand="0" w:evenVBand="0" w:oddHBand="1" w:evenHBand="0" w:firstRowFirstColumn="0" w:firstRowLastColumn="0" w:lastRowFirstColumn="0" w:lastRowLastColumn="0"/>
-        </w:trPr>
-        <w:tc>
-          <w:tcPr>
-            <w:cnfStyle w:val="001000000000" w:firstRow="0" w:lastRow="0" w:firstColumn="1" w:lastColumn="0" w:oddVBand="0" w:evenVBand="0" w:oddHBand="0" w:evenHBand="0" w:firstRowFirstColumn="0" w:firstRowLastColumn="0" w:lastRowFirstColumn="0" w:lastRowLastColumn="0"/>
-            <w:tcW w:w="3090" w:type="dxa"/>
-            <w:vAlign w:val="center"/>
-          </w:tcPr>
-          <w:p>
-            <w:pPr>
-              <w:jc w:val="center"/>
-              <w:rPr>
-                <w:rFonts w:ascii="Courier" w:hAnsi="Courier" w:cs="Andale Mono"/>
-                <w:b w:val="0"/>
-                <w:sz w:val="20"/>
-                <w:szCs w:val="20"/>
-              </w:rPr>
-            </w:pPr>
-            <w:r>
-              <w:rPr>
-                <w:rFonts w:ascii="Courier" w:hAnsi="Courier" w:cs="Andale Mono"/>
-                <w:b w:val="0"/>
-                <w:sz w:val="20"/>
-                <w:szCs w:val="20"/>
-              </w:rPr>
-              <w:t># POLORDR #</w:t>
-            </w:r>
-          </w:p>
-        </w:tc>
-        <w:tc>
-          <w:tcPr>
-            <w:tcW w:w="3505" w:type="dxa"/>
-            <w:vAlign w:val="center"/>
-          </w:tcPr>
-          <w:p>
-            <w:pPr>
-              <w:jc w:val="center"/>
-              <w:cnfStyle w:val="000000100000" w:firstRow="0" w:lastRow="0" w:firstColumn="0" w:lastColumn="0" w:oddVBand="0" w:evenVBand="0" w:oddHBand="1" w:evenHBand="0" w:firstRowFirstColumn="0" w:firstRowLastColumn="0" w:lastRowFirstColumn="0" w:lastRowLastColumn="0"/>
-              <w:rPr>
-                <w:rFonts w:ascii="Courier" w:hAnsi="Courier"/>
-                <w:sz w:val="20"/>
-                <w:szCs w:val="20"/>
-              </w:rPr>
-            </w:pPr>
-            <w:r>
-              <w:rPr>
-                <w:rFonts w:ascii="Courier" w:hAnsi="Courier"/>
-                <w:sz w:val="20"/>
-                <w:szCs w:val="20"/>
-              </w:rPr>
-              <w:t>Any integer &gt; 0</w:t>
-            </w:r>
-          </w:p>
-        </w:tc>
-        <w:tc>
-          <w:tcPr>
-            <w:tcW w:w="7200" w:type="dxa"/>
-          </w:tcPr>
-          <w:p>
-            <w:pPr>
-              <w:cnfStyle w:val="000000100000" w:firstRow="0" w:lastRow="0" w:firstColumn="0" w:lastColumn="0" w:oddVBand="0" w:evenVBand="0" w:oddHBand="1" w:evenHBand="0" w:firstRowFirstColumn="0" w:firstRowLastColumn="0" w:lastRowFirstColumn="0" w:lastRowLastColumn="0"/>
-              <w:rPr>
-                <w:rFonts w:ascii="Courier" w:hAnsi="Courier"/>
-                <w:sz w:val="20"/>
-                <w:szCs w:val="20"/>
-              </w:rPr>
-            </w:pPr>
-            <w:r>
-              <w:rPr>
-                <w:rFonts w:ascii="Courier" w:hAnsi="Courier"/>
-                <w:sz w:val="20"/>
-                <w:szCs w:val="20"/>
-              </w:rPr>
-              <w:t xml:space="preserve">Determines the order of polynomials used for fitting. </w:t>
-            </w:r>
-            <w:r>
-              <w:rPr>
-                <w:rFonts w:ascii="Courier" w:hAnsi="Courier"/>
-                <w:color w:val="3366FF"/>
-                <w:sz w:val="20"/>
-                <w:szCs w:val="20"/>
-              </w:rPr>
-              <w:t xml:space="preserve"> Only used if </w:t>
-            </w:r>
-            <w:r>
-              <w:rPr>
-                <w:rFonts w:ascii="Courier" w:hAnsi="Courier" w:cs="Andale Mono"/>
-                <w:color w:val="3366FF"/>
-                <w:sz w:val="20"/>
-                <w:szCs w:val="20"/>
-              </w:rPr>
-              <w:t xml:space="preserve"># PAIRTYP # is </w:t>
-            </w:r>
-            <w:r>
-              <w:rPr>
-                <w:rFonts w:ascii="Courier" w:hAnsi="Courier"/>
-                <w:color w:val="3366FF"/>
-                <w:sz w:val="20"/>
-                <w:szCs w:val="20"/>
-              </w:rPr>
-              <w:t>“CHEBYSHEV” or “DFTBPOLY”.</w:t>
             </w:r>
           </w:p>
         </w:tc>
@@ -1778,6 +1885,30 @@
           <w:szCs w:val="28"/>
         </w:rPr>
         <w:softHyphen/>
+      </w:r>
+      <w:r>
+        <w:rPr>
+          <w:b/>
+          <w:sz w:val="28"/>
+          <w:szCs w:val="28"/>
+        </w:rPr>
+        <w:br w:type="page"/>
+      </w:r>
+    </w:p>
+    <w:p>
+      <w:pPr>
+        <w:rPr>
+          <w:b/>
+          <w:sz w:val="28"/>
+          <w:szCs w:val="28"/>
+        </w:rPr>
+      </w:pPr>
+      <w:r>
+        <w:rPr>
+          <w:b/>
+          <w:sz w:val="28"/>
+          <w:szCs w:val="28"/>
+        </w:rPr>
         <w:t>Topology</w:t>
       </w:r>
       <w:r>

</xml_diff>